<commit_message>
worked on selector ,templateurl, style attributes
</commit_message>
<xml_diff>
--- a/NOTES/angular udemy docs.docx
+++ b/NOTES/angular udemy docs.docx
@@ -299,8 +299,32 @@
           <w:szCs w:val="28"/>
           <w:lang w:val="en-US"/>
         </w:rPr>
-        <w:t>ng generate component xyz</w:t>
-      </w:r>
+        <w:t xml:space="preserve">ng generate component xyz </w:t>
+      </w:r>
+      <w:r>
+        <w:rPr>
+          <w:rFonts w:hint="default"/>
+          <w:b/>
+          <w:bCs/>
+          <w:sz w:val="28"/>
+          <w:szCs w:val="28"/>
+          <w:lang w:val="en-US"/>
+        </w:rPr>
+        <w:t>or</w:t>
+      </w:r>
+      <w:r>
+        <w:rPr>
+          <w:rFonts w:hint="default"/>
+          <w:b w:val="0"/>
+          <w:bCs w:val="0"/>
+          <w:sz w:val="28"/>
+          <w:szCs w:val="28"/>
+          <w:lang w:val="en-US"/>
+        </w:rPr>
+        <w:t xml:space="preserve"> ng g c xyz</w:t>
+      </w:r>
+      <w:bookmarkStart w:id="0" w:name="_GoBack"/>
+      <w:bookmarkEnd w:id="0"/>
     </w:p>
     <w:p>
       <w:pPr>
@@ -388,11 +412,11 @@
             </w14:solidFill>
           </w14:textFill>
         </w:rPr>
-        <w:t xml:space="preserve">- It is a latest angular (not angular.js) modularization mechanizm which is used for organizing our application into block of </w:t>
-      </w:r>
-      <w:bookmarkStart w:id="0" w:name="_GoBack"/>
-      <w:bookmarkEnd w:id="0"/>
-      <w:r>
+        <w:t>- It is a latest angular (not angular.js) modularization mechanizm which is used for organizing our application into block of modules.Module is nothing but the encapsulation of components and services.</w:t>
+      </w:r>
+    </w:p>
+    <w:p>
+      <w:pPr>
         <w:rPr>
           <w:rFonts w:hint="default"/>
           <w:b w:val="0"/>
@@ -407,8 +431,7 @@
             </w14:solidFill>
           </w14:textFill>
         </w:rPr>
-        <w:t>modules.Module is nothing but the encapsulation of components and services.</w:t>
-      </w:r>
+      </w:pPr>
     </w:p>
     <w:p>
       <w:pPr>
@@ -427,13 +450,11 @@
           </w14:textFill>
         </w:rPr>
       </w:pPr>
-    </w:p>
-    <w:p>
-      <w:pPr>
-        <w:rPr>
-          <w:rFonts w:hint="default"/>
-          <w:b w:val="0"/>
-          <w:bCs w:val="0"/>
+      <w:r>
+        <w:rPr>
+          <w:rFonts w:hint="default"/>
+          <w:b/>
+          <w:bCs/>
           <w:color w:val="000000" w:themeColor="text1"/>
           <w:sz w:val="28"/>
           <w:szCs w:val="28"/>
@@ -444,12 +465,13 @@
             </w14:solidFill>
           </w14:textFill>
         </w:rPr>
-      </w:pPr>
-      <w:r>
-        <w:rPr>
-          <w:rFonts w:hint="default"/>
-          <w:b/>
-          <w:bCs/>
+        <w:t>Formsmodule-</w:t>
+      </w:r>
+      <w:r>
+        <w:rPr>
+          <w:rFonts w:hint="default"/>
+          <w:b w:val="0"/>
+          <w:bCs w:val="0"/>
           <w:color w:val="000000" w:themeColor="text1"/>
           <w:sz w:val="28"/>
           <w:szCs w:val="28"/>
@@ -460,16 +482,18 @@
             </w14:solidFill>
           </w14:textFill>
         </w:rPr>
-        <w:t>Formsmodule-</w:t>
-      </w:r>
-      <w:r>
+        <w:t xml:space="preserve"> provides directives and services for working with the forms.it enables two way data binding using “ngModel”.</w:t>
+      </w:r>
+    </w:p>
+    <w:p>
+      <w:pPr>
         <w:rPr>
           <w:rFonts w:hint="default"/>
           <w:b w:val="0"/>
           <w:bCs w:val="0"/>
           <w:color w:val="000000" w:themeColor="text1"/>
-          <w:sz w:val="28"/>
-          <w:szCs w:val="28"/>
+          <w:sz w:val="24"/>
+          <w:szCs w:val="24"/>
           <w:lang w:val="en-US"/>
           <w14:textFill>
             <w14:solidFill>
@@ -477,18 +501,44 @@
             </w14:solidFill>
           </w14:textFill>
         </w:rPr>
-        <w:t xml:space="preserve"> provides directives and services for working with the forms.it enables two way data binding using “ngModel”.</w:t>
-      </w:r>
-    </w:p>
-    <w:p>
-      <w:pPr>
+      </w:pPr>
+    </w:p>
+    <w:p>
+      <w:pPr>
+        <w:bidi w:val="0"/>
+        <w:rPr>
+          <w:rFonts w:hint="default"/>
+          <w:b/>
+          <w:bCs/>
+          <w:color w:val="0070C0"/>
+          <w:sz w:val="28"/>
+          <w:szCs w:val="28"/>
+          <w:lang w:val="en-US"/>
+        </w:rPr>
+      </w:pPr>
+      <w:r>
+        <w:rPr>
+          <w:rFonts w:hint="default"/>
+          <w:b/>
+          <w:bCs/>
+          <w:color w:val="0070C0"/>
+          <w:sz w:val="28"/>
+          <w:szCs w:val="28"/>
+          <w:lang w:val="en-US"/>
+        </w:rPr>
+        <w:t>Typescript</w:t>
+      </w:r>
+    </w:p>
+    <w:p>
+      <w:pPr>
+        <w:bidi w:val="0"/>
         <w:rPr>
           <w:rFonts w:hint="default"/>
           <w:b w:val="0"/>
           <w:bCs w:val="0"/>
           <w:color w:val="000000" w:themeColor="text1"/>
-          <w:sz w:val="24"/>
-          <w:szCs w:val="24"/>
+          <w:sz w:val="28"/>
+          <w:szCs w:val="28"/>
           <w:lang w:val="en-US"/>
           <w14:textFill>
             <w14:solidFill>
@@ -497,36 +547,7 @@
           </w14:textFill>
         </w:rPr>
       </w:pPr>
-    </w:p>
-    <w:p>
-      <w:pPr>
-        <w:bidi w:val="0"/>
-        <w:rPr>
-          <w:rFonts w:hint="default"/>
-          <w:b/>
-          <w:bCs/>
-          <w:color w:val="0070C0"/>
-          <w:sz w:val="28"/>
-          <w:szCs w:val="28"/>
-          <w:lang w:val="en-US"/>
-        </w:rPr>
-      </w:pPr>
-      <w:r>
-        <w:rPr>
-          <w:rFonts w:hint="default"/>
-          <w:b/>
-          <w:bCs/>
-          <w:color w:val="0070C0"/>
-          <w:sz w:val="28"/>
-          <w:szCs w:val="28"/>
-          <w:lang w:val="en-US"/>
-        </w:rPr>
-        <w:t>Typescript</w:t>
-      </w:r>
-    </w:p>
-    <w:p>
-      <w:pPr>
-        <w:bidi w:val="0"/>
+      <w:r>
         <w:rPr>
           <w:rFonts w:hint="default"/>
           <w:b w:val="0"/>
@@ -541,8 +562,12 @@
             </w14:solidFill>
           </w14:textFill>
         </w:rPr>
-      </w:pPr>
-      <w:r>
+        <w:t xml:space="preserve">Strong type checking </w:t>
+      </w:r>
+    </w:p>
+    <w:p>
+      <w:pPr>
+        <w:bidi w:val="0"/>
         <w:rPr>
           <w:rFonts w:hint="default"/>
           <w:b w:val="0"/>
@@ -557,26 +582,6 @@
             </w14:solidFill>
           </w14:textFill>
         </w:rPr>
-        <w:t xml:space="preserve">Strong type checking </w:t>
-      </w:r>
-    </w:p>
-    <w:p>
-      <w:pPr>
-        <w:bidi w:val="0"/>
-        <w:rPr>
-          <w:rFonts w:hint="default"/>
-          <w:b w:val="0"/>
-          <w:bCs w:val="0"/>
-          <w:color w:val="000000" w:themeColor="text1"/>
-          <w:sz w:val="28"/>
-          <w:szCs w:val="28"/>
-          <w:lang w:val="en-US"/>
-          <w14:textFill>
-            <w14:solidFill>
-              <w14:schemeClr w14:val="tx1"/>
-            </w14:solidFill>
-          </w14:textFill>
-        </w:rPr>
       </w:pPr>
     </w:p>
     <w:p>
@@ -604,6 +609,450 @@
         </w:rPr>
         <w:t>2:The basics</w:t>
       </w:r>
+    </w:p>
+    <w:p>
+      <w:pPr>
+        <w:bidi w:val="0"/>
+        <w:rPr>
+          <w:rFonts w:hint="default"/>
+          <w:b/>
+          <w:bCs/>
+          <w:color w:val="FF0000"/>
+          <w:sz w:val="28"/>
+          <w:szCs w:val="28"/>
+          <w:lang w:val="en-US"/>
+        </w:rPr>
+      </w:pPr>
+    </w:p>
+    <w:p>
+      <w:pPr>
+        <w:bidi w:val="0"/>
+        <w:rPr>
+          <w:rFonts w:hint="default"/>
+          <w:b/>
+          <w:bCs/>
+          <w:color w:val="0070C0"/>
+          <w:sz w:val="28"/>
+          <w:szCs w:val="28"/>
+          <w:lang w:val="en-US"/>
+        </w:rPr>
+      </w:pPr>
+      <w:r>
+        <w:rPr>
+          <w:rFonts w:hint="default"/>
+          <w:b/>
+          <w:bCs/>
+          <w:color w:val="0070C0"/>
+          <w:sz w:val="28"/>
+          <w:szCs w:val="28"/>
+          <w:lang w:val="en-US"/>
+        </w:rPr>
+        <w:t xml:space="preserve">Component </w:t>
+      </w:r>
+    </w:p>
+    <w:p>
+      <w:pPr>
+        <w:bidi w:val="0"/>
+        <w:rPr>
+          <w:rFonts w:hint="default"/>
+          <w:b/>
+          <w:bCs/>
+          <w:color w:val="0070C0"/>
+          <w:sz w:val="28"/>
+          <w:szCs w:val="28"/>
+          <w:lang w:val="en-US"/>
+        </w:rPr>
+      </w:pPr>
+    </w:p>
+    <w:p>
+      <w:pPr>
+        <w:bidi w:val="0"/>
+        <w:rPr>
+          <w:rFonts w:hint="default"/>
+          <w:b/>
+          <w:bCs/>
+          <w:color w:val="0070C0"/>
+          <w:sz w:val="28"/>
+          <w:szCs w:val="28"/>
+          <w:lang w:val="en-US"/>
+        </w:rPr>
+      </w:pPr>
+      <w:r>
+        <w:rPr>
+          <w:rFonts w:hint="default"/>
+          <w:b/>
+          <w:bCs/>
+          <w:color w:val="00B050"/>
+          <w:sz w:val="28"/>
+          <w:szCs w:val="28"/>
+          <w:lang w:val="en-US"/>
+        </w:rPr>
+        <w:t>template property of the component</w:t>
+      </w:r>
+    </w:p>
+    <w:p>
+      <w:pPr>
+        <w:bidi w:val="0"/>
+        <w:ind w:firstLine="720" w:firstLineChars="0"/>
+        <w:rPr>
+          <w:rFonts w:hint="default"/>
+          <w:b w:val="0"/>
+          <w:bCs w:val="0"/>
+          <w:color w:val="auto"/>
+          <w:sz w:val="28"/>
+          <w:szCs w:val="28"/>
+          <w:lang w:val="en-US"/>
+        </w:rPr>
+      </w:pPr>
+      <w:r>
+        <w:rPr>
+          <w:rFonts w:hint="default"/>
+          <w:b w:val="0"/>
+          <w:bCs w:val="0"/>
+          <w:color w:val="auto"/>
+          <w:sz w:val="28"/>
+          <w:szCs w:val="28"/>
+          <w:lang w:val="en-US"/>
+        </w:rPr>
+        <w:t xml:space="preserve">Component should have </w:t>
+      </w:r>
+      <w:r>
+        <w:rPr>
+          <w:rFonts w:hint="default"/>
+          <w:b/>
+          <w:bCs/>
+          <w:color w:val="auto"/>
+          <w:sz w:val="28"/>
+          <w:szCs w:val="28"/>
+          <w:lang w:val="en-US"/>
+        </w:rPr>
+        <w:t xml:space="preserve">template </w:t>
+      </w:r>
+      <w:r>
+        <w:rPr>
+          <w:rFonts w:hint="default"/>
+          <w:b w:val="0"/>
+          <w:bCs w:val="0"/>
+          <w:color w:val="auto"/>
+          <w:sz w:val="28"/>
+          <w:szCs w:val="28"/>
+          <w:lang w:val="en-US"/>
+        </w:rPr>
+        <w:t xml:space="preserve">attribute  </w:t>
+      </w:r>
+      <w:r>
+        <w:rPr>
+          <w:rFonts w:hint="default"/>
+          <w:b w:val="0"/>
+          <w:bCs w:val="0"/>
+          <w:color w:val="auto"/>
+          <w:sz w:val="28"/>
+          <w:szCs w:val="28"/>
+          <w:lang w:val="en-US"/>
+        </w:rPr>
+        <w:t xml:space="preserve">(to define the template in the component.ts file itself) or </w:t>
+      </w:r>
+      <w:r>
+        <w:rPr>
+          <w:rFonts w:hint="default"/>
+          <w:b/>
+          <w:bCs/>
+          <w:color w:val="auto"/>
+          <w:sz w:val="28"/>
+          <w:szCs w:val="28"/>
+          <w:lang w:val="en-US"/>
+        </w:rPr>
+        <w:t xml:space="preserve">templateurl </w:t>
+      </w:r>
+      <w:r>
+        <w:rPr>
+          <w:rFonts w:hint="default"/>
+          <w:b w:val="0"/>
+          <w:bCs w:val="0"/>
+          <w:color w:val="auto"/>
+          <w:sz w:val="28"/>
+          <w:szCs w:val="28"/>
+          <w:lang w:val="en-US"/>
+        </w:rPr>
+        <w:t xml:space="preserve">attribute  </w:t>
+      </w:r>
+      <w:r>
+        <w:rPr>
+          <w:rFonts w:hint="default"/>
+          <w:b w:val="0"/>
+          <w:bCs w:val="0"/>
+          <w:color w:val="auto"/>
+          <w:sz w:val="28"/>
+          <w:szCs w:val="28"/>
+          <w:lang w:val="en-US"/>
+        </w:rPr>
+        <w:t>(to give the link of component.html file to be used as the template) in its .ts file</w:t>
+      </w:r>
+    </w:p>
+    <w:p>
+      <w:pPr>
+        <w:bidi w:val="0"/>
+        <w:ind w:firstLine="720" w:firstLineChars="0"/>
+        <w:rPr>
+          <w:rFonts w:hint="default"/>
+          <w:b w:val="0"/>
+          <w:bCs w:val="0"/>
+          <w:color w:val="auto"/>
+          <w:sz w:val="28"/>
+          <w:szCs w:val="28"/>
+          <w:lang w:val="en-US"/>
+        </w:rPr>
+      </w:pPr>
+      <w:r>
+        <w:rPr>
+          <w:rFonts w:hint="default"/>
+          <w:b w:val="0"/>
+          <w:bCs w:val="0"/>
+          <w:color w:val="auto"/>
+          <w:sz w:val="28"/>
+          <w:szCs w:val="28"/>
+          <w:lang w:val="en-US"/>
+        </w:rPr>
+        <w:t xml:space="preserve">Similarlly, css can be written in css file or component.ts file using the attribute styles as  styles:[`h3{color:red}`] </w:t>
+      </w:r>
+    </w:p>
+    <w:p>
+      <w:pPr>
+        <w:bidi w:val="0"/>
+        <w:ind w:firstLine="720" w:firstLineChars="0"/>
+        <w:rPr>
+          <w:rFonts w:hint="default"/>
+          <w:b w:val="0"/>
+          <w:bCs w:val="0"/>
+          <w:color w:val="auto"/>
+          <w:sz w:val="28"/>
+          <w:szCs w:val="28"/>
+          <w:lang w:val="en-US"/>
+        </w:rPr>
+      </w:pPr>
+    </w:p>
+    <w:p>
+      <w:pPr>
+        <w:bidi w:val="0"/>
+        <w:rPr>
+          <w:rFonts w:hint="default"/>
+          <w:b/>
+          <w:bCs/>
+          <w:color w:val="00B050"/>
+          <w:sz w:val="28"/>
+          <w:szCs w:val="28"/>
+          <w:lang w:val="en-US"/>
+        </w:rPr>
+      </w:pPr>
+      <w:r>
+        <w:rPr>
+          <w:rFonts w:hint="default"/>
+          <w:b/>
+          <w:bCs/>
+          <w:color w:val="00B050"/>
+          <w:sz w:val="28"/>
+          <w:szCs w:val="28"/>
+          <w:lang w:val="en-US"/>
+        </w:rPr>
+        <w:t>Selector property of the component</w:t>
+      </w:r>
+    </w:p>
+    <w:p>
+      <w:pPr>
+        <w:bidi w:val="0"/>
+        <w:rPr>
+          <w:rFonts w:hint="default"/>
+          <w:b/>
+          <w:bCs/>
+          <w:color w:val="auto"/>
+          <w:sz w:val="28"/>
+          <w:szCs w:val="28"/>
+          <w:lang w:val="en-US"/>
+        </w:rPr>
+      </w:pPr>
+      <w:r>
+        <w:rPr>
+          <w:rFonts w:hint="default"/>
+          <w:b/>
+          <w:bCs/>
+          <w:color w:val="auto"/>
+          <w:sz w:val="28"/>
+          <w:szCs w:val="28"/>
+          <w:lang w:val="en-US"/>
+        </w:rPr>
+        <w:t>Selector : ‘app-server’   ----&gt;</w:t>
+      </w:r>
+    </w:p>
+    <w:p>
+      <w:pPr>
+        <w:bidi w:val="0"/>
+        <w:ind w:firstLine="1120" w:firstLineChars="400"/>
+        <w:rPr>
+          <w:rFonts w:hint="default"/>
+          <w:b w:val="0"/>
+          <w:bCs w:val="0"/>
+          <w:color w:val="auto"/>
+          <w:sz w:val="28"/>
+          <w:szCs w:val="28"/>
+          <w:lang w:val="en-US"/>
+        </w:rPr>
+      </w:pPr>
+      <w:r>
+        <w:rPr>
+          <w:rFonts w:hint="default"/>
+          <w:b w:val="0"/>
+          <w:bCs w:val="0"/>
+          <w:color w:val="auto"/>
+          <w:sz w:val="28"/>
+          <w:szCs w:val="28"/>
+          <w:lang w:val="en-US"/>
+        </w:rPr>
+        <w:t>&lt;app-server&gt;&lt;/app-server&gt;</w:t>
+      </w:r>
+    </w:p>
+    <w:p>
+      <w:pPr>
+        <w:bidi w:val="0"/>
+        <w:rPr>
+          <w:rFonts w:hint="default"/>
+          <w:b/>
+          <w:bCs/>
+          <w:color w:val="auto"/>
+          <w:sz w:val="28"/>
+          <w:szCs w:val="28"/>
+          <w:lang w:val="en-US"/>
+        </w:rPr>
+      </w:pPr>
+      <w:r>
+        <w:rPr>
+          <w:rFonts w:hint="default"/>
+          <w:b/>
+          <w:bCs/>
+          <w:color w:val="auto"/>
+          <w:sz w:val="28"/>
+          <w:szCs w:val="28"/>
+          <w:lang w:val="en-US"/>
+        </w:rPr>
+        <w:t>Selector : ’ [app-server] ‘  ----&gt;(attribute selector)--&gt;</w:t>
+      </w:r>
+    </w:p>
+    <w:p>
+      <w:pPr>
+        <w:bidi w:val="0"/>
+        <w:ind w:firstLine="980" w:firstLineChars="350"/>
+        <w:rPr>
+          <w:rFonts w:hint="default"/>
+          <w:b w:val="0"/>
+          <w:bCs w:val="0"/>
+          <w:color w:val="auto"/>
+          <w:sz w:val="28"/>
+          <w:szCs w:val="28"/>
+          <w:lang w:val="en-US"/>
+        </w:rPr>
+      </w:pPr>
+      <w:r>
+        <w:rPr>
+          <w:rFonts w:hint="default"/>
+          <w:b/>
+          <w:bCs/>
+          <w:color w:val="auto"/>
+          <w:sz w:val="28"/>
+          <w:szCs w:val="28"/>
+          <w:lang w:val="en-US"/>
+        </w:rPr>
+        <w:t xml:space="preserve"> </w:t>
+      </w:r>
+      <w:r>
+        <w:rPr>
+          <w:rFonts w:hint="default"/>
+          <w:b w:val="0"/>
+          <w:bCs w:val="0"/>
+          <w:color w:val="auto"/>
+          <w:sz w:val="28"/>
+          <w:szCs w:val="28"/>
+          <w:lang w:val="en-US"/>
+        </w:rPr>
+        <w:t>&lt;div app-server&gt;&lt;/div &gt;</w:t>
+      </w:r>
+    </w:p>
+    <w:p>
+      <w:pPr>
+        <w:bidi w:val="0"/>
+        <w:rPr>
+          <w:rFonts w:hint="default"/>
+          <w:b/>
+          <w:bCs/>
+          <w:color w:val="auto"/>
+          <w:sz w:val="28"/>
+          <w:szCs w:val="28"/>
+          <w:lang w:val="en-US"/>
+        </w:rPr>
+      </w:pPr>
+      <w:r>
+        <w:rPr>
+          <w:rFonts w:hint="default"/>
+          <w:b/>
+          <w:bCs/>
+          <w:color w:val="auto"/>
+          <w:sz w:val="28"/>
+          <w:szCs w:val="28"/>
+          <w:lang w:val="en-US"/>
+        </w:rPr>
+        <w:t>Selector : ’.app-server’---&gt;(css class selector)---&gt;</w:t>
+      </w:r>
+    </w:p>
+    <w:p>
+      <w:pPr>
+        <w:bidi w:val="0"/>
+        <w:rPr>
+          <w:rFonts w:hint="default"/>
+          <w:b/>
+          <w:bCs/>
+          <w:color w:val="auto"/>
+          <w:sz w:val="28"/>
+          <w:szCs w:val="28"/>
+          <w:lang w:val="en-US"/>
+        </w:rPr>
+      </w:pPr>
+      <w:r>
+        <w:rPr>
+          <w:rFonts w:hint="default"/>
+          <w:b/>
+          <w:bCs/>
+          <w:color w:val="auto"/>
+          <w:sz w:val="28"/>
+          <w:szCs w:val="28"/>
+          <w:lang w:val="en-US"/>
+        </w:rPr>
+        <w:tab/>
+        <w:t xml:space="preserve">    </w:t>
+      </w:r>
+      <w:r>
+        <w:rPr>
+          <w:rFonts w:hint="default"/>
+          <w:b w:val="0"/>
+          <w:bCs w:val="0"/>
+          <w:color w:val="auto"/>
+          <w:sz w:val="28"/>
+          <w:szCs w:val="28"/>
+          <w:lang w:val="en-US"/>
+        </w:rPr>
+        <w:t>&lt;div class=”app-server”&gt;&lt;/app-server&gt;</w:t>
+      </w:r>
+    </w:p>
+    <w:p>
+      <w:pPr>
+        <w:bidi w:val="0"/>
+        <w:rPr>
+          <w:rFonts w:hint="default"/>
+          <w:b w:val="0"/>
+          <w:bCs w:val="0"/>
+          <w:color w:val="auto"/>
+          <w:sz w:val="28"/>
+          <w:szCs w:val="28"/>
+          <w:lang w:val="en-US"/>
+        </w:rPr>
+      </w:pPr>
     </w:p>
     <w:p>
       <w:pPr>
@@ -761,7 +1210,7 @@
     <w:lsdException w:unhideWhenUsed="0" w:uiPriority="0" w:semiHidden="0" w:name="HTML Sample"/>
     <w:lsdException w:unhideWhenUsed="0" w:uiPriority="0" w:semiHidden="0" w:name="HTML Typewriter"/>
     <w:lsdException w:unhideWhenUsed="0" w:uiPriority="0" w:semiHidden="0" w:name="HTML Variable"/>
-    <w:lsdException w:unhideWhenUsed="0" w:uiPriority="0" w:name="Normal Table"/>
+    <w:lsdException w:qFormat="1" w:unhideWhenUsed="0" w:uiPriority="0" w:name="Normal Table"/>
     <w:lsdException w:unhideWhenUsed="0" w:uiPriority="0" w:semiHidden="0" w:name="annotation subject"/>
     <w:lsdException w:unhideWhenUsed="0" w:uiPriority="0" w:semiHidden="0" w:name="Table Simple 1"/>
     <w:lsdException w:unhideWhenUsed="0" w:uiPriority="0" w:semiHidden="0" w:name="Table Simple 2"/>
@@ -965,6 +1414,7 @@
   <w:style w:type="table" w:default="1" w:styleId="5">
     <w:name w:val="Normal Table"/>
     <w:semiHidden/>
+    <w:qFormat/>
     <w:uiPriority w:val="0"/>
     <w:tblPr>
       <w:tblCellMar>

</xml_diff>

<commit_message>
completed string interpolation and property binding video 30
</commit_message>
<xml_diff>
--- a/NOTES/angular udemy docs.docx
+++ b/NOTES/angular udemy docs.docx
@@ -323,8 +323,6 @@
         </w:rPr>
         <w:t xml:space="preserve"> ng g c xyz</w:t>
       </w:r>
-      <w:bookmarkStart w:id="0" w:name="_GoBack"/>
-      <w:bookmarkEnd w:id="0"/>
     </w:p>
     <w:p>
       <w:pPr>
@@ -738,19 +736,7 @@
           <w:szCs w:val="28"/>
           <w:lang w:val="en-US"/>
         </w:rPr>
-        <w:t xml:space="preserve">attribute  </w:t>
-      </w:r>
-      <w:r>
-        <w:rPr>
-          <w:rFonts w:hint="default"/>
-          <w:b w:val="0"/>
-          <w:bCs w:val="0"/>
-          <w:color w:val="auto"/>
-          <w:sz w:val="28"/>
-          <w:szCs w:val="28"/>
-          <w:lang w:val="en-US"/>
-        </w:rPr>
-        <w:t xml:space="preserve">(to define the template in the component.ts file itself) or </w:t>
+        <w:t xml:space="preserve">attribute  (to define the template in the component.ts file itself) or </w:t>
       </w:r>
       <w:r>
         <w:rPr>
@@ -774,19 +760,7 @@
           <w:szCs w:val="28"/>
           <w:lang w:val="en-US"/>
         </w:rPr>
-        <w:t xml:space="preserve">attribute  </w:t>
-      </w:r>
-      <w:r>
-        <w:rPr>
-          <w:rFonts w:hint="default"/>
-          <w:b w:val="0"/>
-          <w:bCs w:val="0"/>
-          <w:color w:val="auto"/>
-          <w:sz w:val="28"/>
-          <w:szCs w:val="28"/>
-          <w:lang w:val="en-US"/>
-        </w:rPr>
-        <w:t>(to give the link of component.html file to be used as the template) in its .ts file</w:t>
+        <w:t>attribute  (to give the link of component.html file to be used as the template) in its .ts file</w:t>
       </w:r>
     </w:p>
     <w:p>
@@ -813,7 +787,31 @@
           <w:szCs w:val="28"/>
           <w:lang w:val="en-US"/>
         </w:rPr>
-        <w:t xml:space="preserve">Similarlly, css can be written in css file or component.ts file using the attribute styles as  styles:[`h3{color:red}`] </w:t>
+        <w:t xml:space="preserve">Similarlly, css can be written in css file or component.ts file using the attribute </w:t>
+      </w:r>
+      <w:r>
+        <w:rPr>
+          <w:rFonts w:hint="default"/>
+          <w:b/>
+          <w:bCs/>
+          <w:color w:val="auto"/>
+          <w:sz w:val="28"/>
+          <w:szCs w:val="28"/>
+          <w:lang w:val="en-US"/>
+        </w:rPr>
+        <w:t xml:space="preserve">styles </w:t>
+      </w:r>
+      <w:r>
+        <w:rPr>
+          <w:rFonts w:hint="default"/>
+          <w:b w:val="0"/>
+          <w:bCs w:val="0"/>
+          <w:color w:val="auto"/>
+          <w:sz w:val="28"/>
+          <w:szCs w:val="28"/>
+          <w:lang w:val="en-US"/>
+        </w:rPr>
+        <w:t xml:space="preserve">as  styles:[`h3{color:red}`] </w:t>
       </w:r>
     </w:p>
     <w:p>
@@ -1006,8 +1004,8 @@
         <w:bidi w:val="0"/>
         <w:rPr>
           <w:rFonts w:hint="default"/>
-          <w:b/>
-          <w:bCs/>
+          <w:b w:val="0"/>
+          <w:bCs w:val="0"/>
           <w:color w:val="auto"/>
           <w:sz w:val="28"/>
           <w:szCs w:val="28"/>
@@ -1025,6 +1023,17 @@
           <w:lang w:val="en-US"/>
         </w:rPr>
         <w:tab/>
+      </w:r>
+      <w:r>
+        <w:rPr>
+          <w:rFonts w:hint="default"/>
+          <w:b/>
+          <w:bCs/>
+          <w:color w:val="auto"/>
+          <w:sz w:val="28"/>
+          <w:szCs w:val="28"/>
+          <w:lang w:val="en-US"/>
+        </w:rPr>
         <w:t xml:space="preserve">    </w:t>
       </w:r>
       <w:r>
@@ -1061,6 +1070,468 @@
           <w:rFonts w:hint="default"/>
           <w:b/>
           <w:bCs/>
+          <w:color w:val="00B050"/>
+          <w:sz w:val="28"/>
+          <w:szCs w:val="28"/>
+          <w:lang w:val="en-US"/>
+        </w:rPr>
+      </w:pPr>
+      <w:r>
+        <w:rPr>
+          <w:rFonts w:hint="default"/>
+          <w:b/>
+          <w:bCs/>
+          <w:color w:val="00B050"/>
+          <w:sz w:val="28"/>
+          <w:szCs w:val="28"/>
+          <w:lang w:val="en-US"/>
+        </w:rPr>
+        <w:t>Data binding</w:t>
+      </w:r>
+    </w:p>
+    <w:p>
+      <w:pPr>
+        <w:bidi w:val="0"/>
+        <w:rPr>
+          <w:rFonts w:hint="default"/>
+          <w:b/>
+          <w:bCs/>
+          <w:color w:val="00B050"/>
+          <w:sz w:val="28"/>
+          <w:szCs w:val="28"/>
+          <w:lang w:val="en-US"/>
+        </w:rPr>
+      </w:pPr>
+      <w:r>
+        <w:rPr>
+          <w:rFonts w:hint="default"/>
+          <w:b/>
+          <w:bCs/>
+          <w:color w:val="00B050"/>
+          <w:sz w:val="28"/>
+          <w:szCs w:val="28"/>
+          <w:lang w:val="en-US"/>
+        </w:rPr>
+        <w:t>1.send data from .ts to .html</w:t>
+      </w:r>
+    </w:p>
+    <w:p>
+      <w:pPr>
+        <w:bidi w:val="0"/>
+        <w:rPr>
+          <w:rFonts w:hint="default"/>
+          <w:b w:val="0"/>
+          <w:bCs w:val="0"/>
+          <w:color w:val="auto"/>
+          <w:sz w:val="28"/>
+          <w:szCs w:val="28"/>
+          <w:lang w:val="en-US"/>
+        </w:rPr>
+      </w:pPr>
+      <w:r>
+        <w:rPr>
+          <w:rFonts w:hint="default"/>
+          <w:b/>
+          <w:bCs/>
+          <w:color w:val="00B050"/>
+          <w:sz w:val="28"/>
+          <w:szCs w:val="28"/>
+          <w:lang w:val="en-US"/>
+        </w:rPr>
+        <w:t xml:space="preserve"> </w:t>
+      </w:r>
+      <w:r>
+        <w:rPr>
+          <w:rFonts w:hint="default"/>
+          <w:b/>
+          <w:bCs/>
+          <w:color w:val="00B050"/>
+          <w:sz w:val="28"/>
+          <w:szCs w:val="28"/>
+          <w:lang w:val="en-US"/>
+        </w:rPr>
+        <w:tab/>
+      </w:r>
+      <w:r>
+        <w:rPr>
+          <w:rFonts w:hint="default"/>
+          <w:b/>
+          <w:bCs/>
+          <w:color w:val="auto"/>
+          <w:sz w:val="28"/>
+          <w:szCs w:val="28"/>
+          <w:lang w:val="en-US"/>
+        </w:rPr>
+        <w:t>String interpolation</w:t>
+      </w:r>
+      <w:r>
+        <w:rPr>
+          <w:rFonts w:hint="default"/>
+          <w:b w:val="0"/>
+          <w:bCs w:val="0"/>
+          <w:color w:val="auto"/>
+          <w:sz w:val="28"/>
+          <w:szCs w:val="28"/>
+          <w:lang w:val="en-US"/>
+        </w:rPr>
+        <w:t xml:space="preserve"> {{data}}</w:t>
+      </w:r>
+    </w:p>
+    <w:p>
+      <w:pPr>
+        <w:bidi w:val="0"/>
+        <w:rPr>
+          <w:rFonts w:hint="default"/>
+          <w:b w:val="0"/>
+          <w:bCs w:val="0"/>
+          <w:color w:val="auto"/>
+          <w:sz w:val="28"/>
+          <w:szCs w:val="28"/>
+          <w:lang w:val="en-US"/>
+        </w:rPr>
+      </w:pPr>
+      <w:r>
+        <w:rPr>
+          <w:rFonts w:hint="default"/>
+          <w:b w:val="0"/>
+          <w:bCs w:val="0"/>
+          <w:color w:val="auto"/>
+          <w:sz w:val="28"/>
+          <w:szCs w:val="28"/>
+          <w:lang w:val="en-US"/>
+        </w:rPr>
+        <w:tab/>
+      </w:r>
+      <w:r>
+        <w:rPr>
+          <w:rFonts w:hint="default"/>
+          <w:b/>
+          <w:bCs/>
+          <w:color w:val="auto"/>
+          <w:sz w:val="28"/>
+          <w:szCs w:val="28"/>
+          <w:lang w:val="en-US"/>
+        </w:rPr>
+        <w:t>Property binding</w:t>
+      </w:r>
+      <w:r>
+        <w:rPr>
+          <w:rFonts w:hint="default"/>
+          <w:b w:val="0"/>
+          <w:bCs w:val="0"/>
+          <w:color w:val="auto"/>
+          <w:sz w:val="28"/>
+          <w:szCs w:val="28"/>
+          <w:lang w:val="en-US"/>
+        </w:rPr>
+        <w:t xml:space="preserve"> [property]=”data”</w:t>
+      </w:r>
+    </w:p>
+    <w:p>
+      <w:pPr>
+        <w:bidi w:val="0"/>
+        <w:rPr>
+          <w:rFonts w:hint="default"/>
+          <w:b/>
+          <w:bCs/>
+          <w:color w:val="00B050"/>
+          <w:sz w:val="28"/>
+          <w:szCs w:val="28"/>
+          <w:lang w:val="en-US"/>
+        </w:rPr>
+      </w:pPr>
+      <w:r>
+        <w:rPr>
+          <w:rFonts w:hint="default"/>
+          <w:b/>
+          <w:bCs/>
+          <w:color w:val="00B050"/>
+          <w:sz w:val="28"/>
+          <w:szCs w:val="28"/>
+          <w:lang w:val="en-US"/>
+        </w:rPr>
+        <w:t>2.send data from html to .ts</w:t>
+      </w:r>
+    </w:p>
+    <w:p>
+      <w:pPr>
+        <w:numPr>
+          <w:numId w:val="0"/>
+        </w:numPr>
+        <w:bidi w:val="0"/>
+        <w:ind w:left="420" w:leftChars="0" w:firstLine="280" w:firstLineChars="100"/>
+        <w:rPr>
+          <w:rFonts w:hint="default"/>
+          <w:b w:val="0"/>
+          <w:bCs w:val="0"/>
+          <w:color w:val="auto"/>
+          <w:sz w:val="28"/>
+          <w:szCs w:val="28"/>
+          <w:lang w:val="en-US"/>
+        </w:rPr>
+      </w:pPr>
+      <w:r>
+        <w:rPr>
+          <w:rFonts w:hint="default"/>
+          <w:b w:val="0"/>
+          <w:bCs w:val="0"/>
+          <w:color w:val="auto"/>
+          <w:sz w:val="28"/>
+          <w:szCs w:val="28"/>
+          <w:lang w:val="en-US"/>
+        </w:rPr>
+        <w:t xml:space="preserve"> </w:t>
+      </w:r>
+      <w:r>
+        <w:rPr>
+          <w:rFonts w:hint="default"/>
+          <w:b/>
+          <w:bCs/>
+          <w:color w:val="auto"/>
+          <w:sz w:val="28"/>
+          <w:szCs w:val="28"/>
+          <w:lang w:val="en-US"/>
+        </w:rPr>
+        <w:t xml:space="preserve">Event binding </w:t>
+      </w:r>
+      <w:r>
+        <w:rPr>
+          <w:rFonts w:hint="default"/>
+          <w:b w:val="0"/>
+          <w:bCs w:val="0"/>
+          <w:color w:val="auto"/>
+          <w:sz w:val="28"/>
+          <w:szCs w:val="28"/>
+          <w:lang w:val="en-US"/>
+        </w:rPr>
+        <w:t>(event)=”expression”</w:t>
+      </w:r>
+    </w:p>
+    <w:p>
+      <w:pPr>
+        <w:numPr>
+          <w:numId w:val="0"/>
+        </w:numPr>
+        <w:bidi w:val="0"/>
+        <w:rPr>
+          <w:rFonts w:hint="default"/>
+          <w:b/>
+          <w:bCs/>
+          <w:color w:val="00B050"/>
+          <w:sz w:val="28"/>
+          <w:szCs w:val="28"/>
+          <w:lang w:val="en-US"/>
+        </w:rPr>
+      </w:pPr>
+      <w:r>
+        <w:rPr>
+          <w:rFonts w:hint="default"/>
+          <w:b/>
+          <w:bCs/>
+          <w:color w:val="00B050"/>
+          <w:sz w:val="28"/>
+          <w:szCs w:val="28"/>
+          <w:lang w:val="en-US"/>
+        </w:rPr>
+        <w:t>3.two way data binding (combination of 1 and 2)</w:t>
+      </w:r>
+    </w:p>
+    <w:p>
+      <w:pPr>
+        <w:numPr>
+          <w:numId w:val="0"/>
+        </w:numPr>
+        <w:bidi w:val="0"/>
+        <w:rPr>
+          <w:rFonts w:hint="default"/>
+          <w:b w:val="0"/>
+          <w:bCs w:val="0"/>
+          <w:color w:val="auto"/>
+          <w:sz w:val="28"/>
+          <w:szCs w:val="28"/>
+          <w:lang w:val="en-US"/>
+        </w:rPr>
+      </w:pPr>
+      <w:r>
+        <w:rPr>
+          <w:rFonts w:hint="default"/>
+          <w:b/>
+          <w:bCs/>
+          <w:color w:val="00B050"/>
+          <w:sz w:val="28"/>
+          <w:szCs w:val="28"/>
+          <w:lang w:val="en-US"/>
+        </w:rPr>
+        <w:tab/>
+      </w:r>
+      <w:r>
+        <w:rPr>
+          <w:rFonts w:hint="default"/>
+          <w:b w:val="0"/>
+          <w:bCs w:val="0"/>
+          <w:color w:val="auto"/>
+          <w:sz w:val="28"/>
+          <w:szCs w:val="28"/>
+          <w:lang w:val="en-US"/>
+        </w:rPr>
+        <w:t>[(ngModel)]=”empname”</w:t>
+      </w:r>
+    </w:p>
+    <w:p>
+      <w:pPr>
+        <w:numPr>
+          <w:numId w:val="0"/>
+        </w:numPr>
+        <w:bidi w:val="0"/>
+        <w:rPr>
+          <w:rFonts w:hint="default"/>
+          <w:b w:val="0"/>
+          <w:bCs w:val="0"/>
+          <w:color w:val="auto"/>
+          <w:sz w:val="28"/>
+          <w:szCs w:val="28"/>
+          <w:lang w:val="en-US"/>
+        </w:rPr>
+      </w:pPr>
+    </w:p>
+    <w:p>
+      <w:pPr>
+        <w:bidi w:val="0"/>
+        <w:rPr>
+          <w:rFonts w:hint="default"/>
+          <w:b/>
+          <w:bCs/>
+          <w:color w:val="0070C0"/>
+          <w:sz w:val="28"/>
+          <w:szCs w:val="28"/>
+          <w:lang w:val="en-US"/>
+        </w:rPr>
+      </w:pPr>
+      <w:r>
+        <w:rPr>
+          <w:rFonts w:hint="default"/>
+          <w:b/>
+          <w:bCs/>
+          <w:color w:val="0070C0"/>
+          <w:sz w:val="28"/>
+          <w:szCs w:val="28"/>
+          <w:lang w:val="en-US"/>
+        </w:rPr>
+        <w:t>String interpolation</w:t>
+      </w:r>
+    </w:p>
+    <w:p>
+      <w:pPr>
+        <w:bidi w:val="0"/>
+        <w:rPr>
+          <w:rFonts w:hint="default"/>
+          <w:b w:val="0"/>
+          <w:bCs w:val="0"/>
+          <w:color w:val="auto"/>
+          <w:sz w:val="28"/>
+          <w:szCs w:val="28"/>
+          <w:lang w:val="en-US"/>
+        </w:rPr>
+      </w:pPr>
+      <w:r>
+        <w:rPr>
+          <w:rFonts w:hint="default"/>
+          <w:b w:val="0"/>
+          <w:bCs w:val="0"/>
+          <w:color w:val="auto"/>
+          <w:sz w:val="28"/>
+          <w:szCs w:val="28"/>
+          <w:lang w:val="en-US"/>
+        </w:rPr>
+        <w:t xml:space="preserve">Accepts all kind of expressions which returns the string or which can be easily converted to a string (e.g. number) </w:t>
+      </w:r>
+    </w:p>
+    <w:p>
+      <w:pPr>
+        <w:bidi w:val="0"/>
+        <w:rPr>
+          <w:rFonts w:hint="default"/>
+          <w:b w:val="0"/>
+          <w:bCs w:val="0"/>
+          <w:color w:val="auto"/>
+          <w:sz w:val="28"/>
+          <w:szCs w:val="28"/>
+          <w:lang w:val="en-US"/>
+        </w:rPr>
+      </w:pPr>
+      <w:r>
+        <w:rPr>
+          <w:rFonts w:hint="default"/>
+          <w:b w:val="0"/>
+          <w:bCs w:val="0"/>
+          <w:color w:val="auto"/>
+          <w:sz w:val="28"/>
+          <w:szCs w:val="28"/>
+          <w:lang w:val="en-US"/>
+        </w:rPr>
+        <w:t>We cant use multiline statements ( using if else ) in this expression.</w:t>
+      </w:r>
+    </w:p>
+    <w:p>
+      <w:pPr>
+        <w:bidi w:val="0"/>
+        <w:rPr>
+          <w:rFonts w:hint="default"/>
+          <w:b w:val="0"/>
+          <w:bCs w:val="0"/>
+          <w:color w:val="auto"/>
+          <w:sz w:val="28"/>
+          <w:szCs w:val="28"/>
+          <w:lang w:val="en-US"/>
+        </w:rPr>
+      </w:pPr>
+      <w:r>
+        <w:rPr>
+          <w:rFonts w:hint="default"/>
+          <w:b w:val="0"/>
+          <w:bCs w:val="0"/>
+          <w:color w:val="auto"/>
+          <w:sz w:val="28"/>
+          <w:szCs w:val="28"/>
+          <w:lang w:val="en-US"/>
+        </w:rPr>
+        <w:t>We can use ternary operator as an expression.</w:t>
+      </w:r>
+    </w:p>
+    <w:p>
+      <w:pPr>
+        <w:bidi w:val="0"/>
+        <w:rPr>
+          <w:rFonts w:hint="default"/>
+          <w:b w:val="0"/>
+          <w:bCs w:val="0"/>
+          <w:color w:val="auto"/>
+          <w:sz w:val="28"/>
+          <w:szCs w:val="28"/>
+          <w:lang w:val="en-US"/>
+        </w:rPr>
+      </w:pPr>
+      <w:r>
+        <w:rPr>
+          <w:rFonts w:hint="default"/>
+          <w:b w:val="0"/>
+          <w:bCs w:val="0"/>
+          <w:color w:val="auto"/>
+          <w:sz w:val="28"/>
+          <w:szCs w:val="28"/>
+          <w:lang w:val="en-US"/>
+        </w:rPr>
+        <w:tab/>
+        <w:t>E.g. {{servername}}</w:t>
+      </w:r>
+    </w:p>
+    <w:p>
+      <w:pPr>
+        <w:bidi w:val="0"/>
+        <w:rPr>
+          <w:rFonts w:hint="default"/>
+          <w:b/>
+          <w:bCs/>
           <w:color w:val="FF0000"/>
           <w:sz w:val="28"/>
           <w:szCs w:val="28"/>
@@ -1072,19 +1543,53 @@
       <w:pPr>
         <w:rPr>
           <w:rFonts w:hint="default"/>
-          <w:b w:val="0"/>
-          <w:bCs w:val="0"/>
-          <w:color w:val="000000" w:themeColor="text1"/>
-          <w:sz w:val="24"/>
-          <w:szCs w:val="24"/>
-          <w:lang w:val="en-US"/>
-          <w14:textFill>
-            <w14:solidFill>
-              <w14:schemeClr w14:val="tx1"/>
-            </w14:solidFill>
-          </w14:textFill>
-        </w:rPr>
-      </w:pPr>
+          <w:b/>
+          <w:bCs/>
+          <w:color w:val="0070C0"/>
+          <w:sz w:val="28"/>
+          <w:szCs w:val="28"/>
+          <w:lang w:val="en-US"/>
+        </w:rPr>
+      </w:pPr>
+      <w:r>
+        <w:rPr>
+          <w:rFonts w:hint="default"/>
+          <w:b/>
+          <w:bCs/>
+          <w:color w:val="0070C0"/>
+          <w:sz w:val="28"/>
+          <w:szCs w:val="28"/>
+          <w:lang w:val="en-US"/>
+        </w:rPr>
+        <w:t>Property binding</w:t>
+      </w:r>
+    </w:p>
+    <w:p>
+      <w:pPr>
+        <w:rPr>
+          <w:rFonts w:hint="default"/>
+          <w:b/>
+          <w:bCs/>
+          <w:color w:val="0070C0"/>
+          <w:sz w:val="28"/>
+          <w:szCs w:val="28"/>
+          <w:lang w:val="en-US"/>
+        </w:rPr>
+      </w:pPr>
+      <w:r>
+        <w:rPr>
+          <w:rFonts w:hint="default"/>
+          <w:b/>
+          <w:bCs/>
+          <w:color w:val="0070C0"/>
+          <w:sz w:val="28"/>
+          <w:szCs w:val="28"/>
+          <w:lang w:val="en-US"/>
+        </w:rPr>
+        <w:tab/>
+      </w:r>
+      <w:bookmarkStart w:id="0" w:name="_GoBack"/>
+      <w:bookmarkEnd w:id="0"/>
     </w:p>
     <w:sectPr>
       <w:pgSz w:w="11906" w:h="16838"/>

</xml_diff>

<commit_message>
created the first project and components
</commit_message>
<xml_diff>
--- a/NOTES/angular udemy docs.docx
+++ b/NOTES/angular udemy docs.docx
@@ -189,6 +189,84 @@
           <w:szCs w:val="28"/>
         </w:rPr>
         <w:t>Ng serve</w:t>
+      </w:r>
+    </w:p>
+    <w:p>
+      <w:pPr>
+        <w:rPr>
+          <w:sz w:val="28"/>
+          <w:szCs w:val="28"/>
+        </w:rPr>
+      </w:pPr>
+    </w:p>
+    <w:p>
+      <w:pPr>
+        <w:rPr>
+          <w:rFonts w:hint="default"/>
+          <w:sz w:val="28"/>
+          <w:szCs w:val="28"/>
+          <w:lang w:val="en-US"/>
+        </w:rPr>
+      </w:pPr>
+      <w:r>
+        <w:rPr>
+          <w:rFonts w:hint="default"/>
+          <w:b/>
+          <w:bCs/>
+          <w:sz w:val="28"/>
+          <w:szCs w:val="28"/>
+          <w:lang w:val="en-US"/>
+        </w:rPr>
+        <w:t xml:space="preserve">Installing packages </w:t>
+      </w:r>
+    </w:p>
+    <w:p>
+      <w:pPr>
+        <w:rPr>
+          <w:rFonts w:hint="default"/>
+          <w:sz w:val="28"/>
+          <w:szCs w:val="28"/>
+          <w:lang w:val="en-US"/>
+        </w:rPr>
+      </w:pPr>
+      <w:r>
+        <w:rPr>
+          <w:rFonts w:hint="default"/>
+          <w:sz w:val="28"/>
+          <w:szCs w:val="28"/>
+          <w:lang w:val="en-US"/>
+        </w:rPr>
+        <w:t xml:space="preserve">Npm I --save </w:t>
+      </w:r>
+      <w:bookmarkStart w:id="0" w:name="_GoBack"/>
+      <w:bookmarkEnd w:id="0"/>
+      <w:r>
+        <w:rPr>
+          <w:rFonts w:hint="default"/>
+          <w:sz w:val="28"/>
+          <w:szCs w:val="28"/>
+          <w:lang w:val="en-US"/>
+        </w:rPr>
+        <w:t xml:space="preserve">bootstrap@3 </w:t>
+      </w:r>
+    </w:p>
+    <w:p>
+      <w:pPr>
+        <w:rPr>
+          <w:rFonts w:hint="default"/>
+          <w:sz w:val="28"/>
+          <w:szCs w:val="28"/>
+          <w:lang w:val="en-US"/>
+        </w:rPr>
+      </w:pPr>
+      <w:r>
+        <w:rPr>
+          <w:rFonts w:hint="default"/>
+          <w:sz w:val="28"/>
+          <w:szCs w:val="28"/>
+          <w:lang w:val="en-US"/>
+        </w:rPr>
+        <w:t>@stands for version</w:t>
       </w:r>
     </w:p>
     <w:p>
@@ -1917,8 +1995,6 @@
         </w:rPr>
         <w:t>”</w:t>
       </w:r>
-      <w:bookmarkStart w:id="0" w:name="_GoBack"/>
-      <w:bookmarkEnd w:id="0"/>
     </w:p>
     <w:p>
       <w:pPr>

</xml_diff>

<commit_message>
created some components in new projects
</commit_message>
<xml_diff>
--- a/NOTES/angular udemy docs.docx
+++ b/NOTES/angular udemy docs.docx
@@ -236,18 +236,7 @@
           <w:szCs w:val="28"/>
           <w:lang w:val="en-US"/>
         </w:rPr>
-        <w:t xml:space="preserve">Npm I --save </w:t>
-      </w:r>
-      <w:bookmarkStart w:id="0" w:name="_GoBack"/>
-      <w:bookmarkEnd w:id="0"/>
-      <w:r>
-        <w:rPr>
-          <w:rFonts w:hint="default"/>
-          <w:sz w:val="28"/>
-          <w:szCs w:val="28"/>
-          <w:lang w:val="en-US"/>
-        </w:rPr>
-        <w:t xml:space="preserve">bootstrap@3 </w:t>
+        <w:t xml:space="preserve">Npm I --save bootstrap@3 </w:t>
       </w:r>
     </w:p>
     <w:p>
@@ -1883,6 +1872,7 @@
     <w:p>
       <w:pPr>
         <w:numPr>
+          <w:ilvl w:val="0"/>
           <w:numId w:val="0"/>
         </w:numPr>
         <w:rPr>
@@ -1909,6 +1899,7 @@
     <w:p>
       <w:pPr>
         <w:numPr>
+          <w:ilvl w:val="0"/>
           <w:numId w:val="0"/>
         </w:numPr>
         <w:rPr>
@@ -1935,6 +1926,7 @@
     <w:p>
       <w:pPr>
         <w:numPr>
+          <w:ilvl w:val="0"/>
           <w:numId w:val="0"/>
         </w:numPr>
         <w:rPr>
@@ -1999,6 +1991,7 @@
     <w:p>
       <w:pPr>
         <w:numPr>
+          <w:ilvl w:val="0"/>
           <w:numId w:val="0"/>
         </w:numPr>
         <w:rPr>
@@ -2267,6 +2260,35 @@
         </w:rPr>
         <w:t>Structural directives are used to add or remove the elements whereas attribute directives are used to change the element they were placed on .</w:t>
       </w:r>
+    </w:p>
+    <w:p>
+      <w:pPr>
+        <w:numPr>
+          <w:ilvl w:val="0"/>
+          <w:numId w:val="0"/>
+        </w:numPr>
+        <w:rPr>
+          <w:rFonts w:hint="default"/>
+          <w:b/>
+          <w:bCs w:val="0"/>
+          <w:sz w:val="28"/>
+          <w:szCs w:val="28"/>
+          <w:lang w:val="en-US"/>
+        </w:rPr>
+      </w:pPr>
+      <w:r>
+        <w:rPr>
+          <w:rFonts w:hint="default"/>
+          <w:b/>
+          <w:bCs w:val="0"/>
+          <w:sz w:val="28"/>
+          <w:szCs w:val="28"/>
+          <w:lang w:val="en-US"/>
+        </w:rPr>
+        <w:t xml:space="preserve"> </w:t>
+      </w:r>
+      <w:bookmarkStart w:id="0" w:name="_GoBack"/>
+      <w:bookmarkEnd w:id="0"/>
     </w:p>
     <w:sectPr>
       <w:pgSz w:w="11906" w:h="16838"/>

</xml_diff>

<commit_message>
started section 5 for deep dive in property  binding
</commit_message>
<xml_diff>
--- a/NOTES/angular udemy docs.docx
+++ b/NOTES/angular udemy docs.docx
@@ -2287,8 +2287,599 @@
         </w:rPr>
         <w:t xml:space="preserve"> </w:t>
       </w:r>
+    </w:p>
+    <w:p>
+      <w:pPr>
+        <w:numPr>
+          <w:numId w:val="0"/>
+        </w:numPr>
+        <w:rPr>
+          <w:rFonts w:hint="default"/>
+          <w:b/>
+          <w:bCs w:val="0"/>
+          <w:color w:val="FF0000"/>
+          <w:sz w:val="28"/>
+          <w:szCs w:val="28"/>
+          <w:lang w:val="en-US"/>
+        </w:rPr>
+      </w:pPr>
+      <w:r>
+        <w:rPr>
+          <w:rFonts w:hint="default"/>
+          <w:b/>
+          <w:bCs w:val="0"/>
+          <w:color w:val="FF0000"/>
+          <w:sz w:val="28"/>
+          <w:szCs w:val="28"/>
+          <w:lang w:val="en-US"/>
+        </w:rPr>
+        <w:t>5. Components and databinding deep dive</w:t>
+      </w:r>
+    </w:p>
+    <w:p>
+      <w:pPr>
+        <w:numPr>
+          <w:numId w:val="0"/>
+        </w:numPr>
+        <w:rPr>
+          <w:rFonts w:hint="default"/>
+          <w:b/>
+          <w:bCs w:val="0"/>
+          <w:color w:val="FF0000"/>
+          <w:sz w:val="28"/>
+          <w:szCs w:val="28"/>
+          <w:lang w:val="en-US"/>
+        </w:rPr>
+      </w:pPr>
+    </w:p>
+    <w:p>
+      <w:pPr>
+        <w:numPr>
+          <w:numId w:val="0"/>
+        </w:numPr>
+        <w:rPr>
+          <w:rFonts w:hint="default"/>
+          <w:b w:val="0"/>
+          <w:bCs/>
+          <w:color w:val="000000" w:themeColor="text1"/>
+          <w:sz w:val="28"/>
+          <w:szCs w:val="28"/>
+          <w:lang w:val="en-US"/>
+          <w14:textFill>
+            <w14:solidFill>
+              <w14:schemeClr w14:val="tx1"/>
+            </w14:solidFill>
+          </w14:textFill>
+        </w:rPr>
+      </w:pPr>
+      <w:r>
+        <w:rPr>
+          <w:rFonts w:hint="default"/>
+          <w:b/>
+          <w:bCs w:val="0"/>
+          <w:color w:val="000000" w:themeColor="text1"/>
+          <w:sz w:val="28"/>
+          <w:szCs w:val="28"/>
+          <w:lang w:val="en-US"/>
+          <w14:textFill>
+            <w14:solidFill>
+              <w14:schemeClr w14:val="tx1"/>
+            </w14:solidFill>
+          </w14:textFill>
+        </w:rPr>
+        <w:t xml:space="preserve">@Input() - </w:t>
+      </w:r>
+    </w:p>
+    <w:p>
+      <w:pPr>
+        <w:numPr>
+          <w:numId w:val="0"/>
+        </w:numPr>
+        <w:ind w:firstLine="720" w:firstLineChars="0"/>
+        <w:rPr>
+          <w:rFonts w:hint="default"/>
+          <w:b/>
+          <w:bCs w:val="0"/>
+          <w:color w:val="000000" w:themeColor="text1"/>
+          <w:sz w:val="28"/>
+          <w:szCs w:val="28"/>
+          <w:lang w:val="en-US"/>
+          <w14:textFill>
+            <w14:solidFill>
+              <w14:schemeClr w14:val="tx1"/>
+            </w14:solidFill>
+          </w14:textFill>
+        </w:rPr>
+      </w:pPr>
+      <w:r>
+        <w:rPr>
+          <w:rFonts w:hint="default"/>
+          <w:b w:val="0"/>
+          <w:bCs/>
+          <w:color w:val="000000" w:themeColor="text1"/>
+          <w:sz w:val="28"/>
+          <w:szCs w:val="28"/>
+          <w:lang w:val="en-US"/>
+          <w14:textFill>
+            <w14:solidFill>
+              <w14:schemeClr w14:val="tx1"/>
+            </w14:solidFill>
+          </w14:textFill>
+        </w:rPr>
+        <w:t xml:space="preserve">By default all the component fields (class data memebers) are private and cant be accessed outside the component.So to make them accessible outside the component then we should use </w:t>
+      </w:r>
+      <w:r>
+        <w:rPr>
+          <w:rFonts w:hint="default"/>
+          <w:b/>
+          <w:bCs w:val="0"/>
+          <w:color w:val="000000" w:themeColor="text1"/>
+          <w:sz w:val="28"/>
+          <w:szCs w:val="28"/>
+          <w:lang w:val="en-US"/>
+          <w14:textFill>
+            <w14:solidFill>
+              <w14:schemeClr w14:val="tx1"/>
+            </w14:solidFill>
+          </w14:textFill>
+        </w:rPr>
+        <w:t>@input()</w:t>
+      </w:r>
+    </w:p>
+    <w:p>
+      <w:pPr>
+        <w:numPr>
+          <w:numId w:val="0"/>
+        </w:numPr>
+        <w:rPr>
+          <w:rFonts w:hint="default"/>
+          <w:b w:val="0"/>
+          <w:bCs/>
+          <w:color w:val="000000" w:themeColor="text1"/>
+          <w:sz w:val="28"/>
+          <w:szCs w:val="28"/>
+          <w:lang w:val="en-US"/>
+          <w14:textFill>
+            <w14:solidFill>
+              <w14:schemeClr w14:val="tx1"/>
+            </w14:solidFill>
+          </w14:textFill>
+        </w:rPr>
+      </w:pPr>
+      <w:r>
+        <w:rPr>
+          <w:rFonts w:hint="default"/>
+          <w:b w:val="0"/>
+          <w:bCs/>
+          <w:color w:val="000000" w:themeColor="text1"/>
+          <w:sz w:val="28"/>
+          <w:szCs w:val="28"/>
+          <w:lang w:val="en-US"/>
+          <w14:textFill>
+            <w14:solidFill>
+              <w14:schemeClr w14:val="tx1"/>
+            </w14:solidFill>
+          </w14:textFill>
+        </w:rPr>
+        <w:tab/>
+        <w:t>So any component which is using our component using its selector will be able to access the components fields.</w:t>
+      </w:r>
+    </w:p>
+    <w:p>
+      <w:pPr>
+        <w:numPr>
+          <w:numId w:val="0"/>
+        </w:numPr>
+        <w:rPr>
+          <w:rFonts w:hint="default"/>
+          <w:b/>
+          <w:bCs w:val="0"/>
+          <w:color w:val="000000" w:themeColor="text1"/>
+          <w:sz w:val="28"/>
+          <w:szCs w:val="28"/>
+          <w:lang w:val="en-US"/>
+          <w14:textFill>
+            <w14:solidFill>
+              <w14:schemeClr w14:val="tx1"/>
+            </w14:solidFill>
+          </w14:textFill>
+        </w:rPr>
+      </w:pPr>
+      <w:r>
+        <w:rPr>
+          <w:rFonts w:hint="default"/>
+          <w:b/>
+          <w:bCs w:val="0"/>
+          <w:color w:val="000000" w:themeColor="text1"/>
+          <w:sz w:val="28"/>
+          <w:szCs w:val="28"/>
+          <w:lang w:val="en-US"/>
+          <w14:textFill>
+            <w14:solidFill>
+              <w14:schemeClr w14:val="tx1"/>
+            </w14:solidFill>
+          </w14:textFill>
+        </w:rPr>
+        <w:t xml:space="preserve"> </w:t>
+      </w:r>
+    </w:p>
+    <w:p>
+      <w:pPr>
+        <w:numPr>
+          <w:numId w:val="0"/>
+        </w:numPr>
+        <w:rPr>
+          <w:rFonts w:hint="default"/>
+          <w:b/>
+          <w:bCs w:val="0"/>
+          <w:color w:val="000000" w:themeColor="text1"/>
+          <w:sz w:val="28"/>
+          <w:szCs w:val="28"/>
+          <w:lang w:val="en-US"/>
+          <w14:textFill>
+            <w14:solidFill>
+              <w14:schemeClr w14:val="tx1"/>
+            </w14:solidFill>
+          </w14:textFill>
+        </w:rPr>
+      </w:pPr>
+      <w:r>
+        <w:rPr>
+          <w:rFonts w:hint="default"/>
+          <w:b/>
+          <w:bCs w:val="0"/>
+          <w:color w:val="000000" w:themeColor="text1"/>
+          <w:sz w:val="28"/>
+          <w:szCs w:val="28"/>
+          <w:lang w:val="en-US"/>
+          <w14:textFill>
+            <w14:solidFill>
+              <w14:schemeClr w14:val="tx1"/>
+            </w14:solidFill>
+          </w14:textFill>
+        </w:rPr>
+        <w:t>E.g. @Input() name:string;</w:t>
+      </w:r>
+    </w:p>
+    <w:p>
+      <w:pPr>
+        <w:numPr>
+          <w:numId w:val="0"/>
+        </w:numPr>
+        <w:rPr>
+          <w:rFonts w:hint="default"/>
+          <w:b w:val="0"/>
+          <w:bCs/>
+          <w:color w:val="000000" w:themeColor="text1"/>
+          <w:sz w:val="28"/>
+          <w:szCs w:val="28"/>
+          <w:lang w:val="en-US"/>
+          <w14:textFill>
+            <w14:solidFill>
+              <w14:schemeClr w14:val="tx1"/>
+            </w14:solidFill>
+          </w14:textFill>
+        </w:rPr>
+      </w:pPr>
+      <w:r>
+        <w:rPr>
+          <w:rFonts w:hint="default"/>
+          <w:b/>
+          <w:bCs w:val="0"/>
+          <w:color w:val="000000" w:themeColor="text1"/>
+          <w:sz w:val="28"/>
+          <w:szCs w:val="28"/>
+          <w:lang w:val="en-US"/>
+          <w14:textFill>
+            <w14:solidFill>
+              <w14:schemeClr w14:val="tx1"/>
+            </w14:solidFill>
+          </w14:textFill>
+        </w:rPr>
+        <w:t>E.g.</w:t>
+      </w:r>
+      <w:r>
+        <w:rPr>
+          <w:rFonts w:hint="default"/>
+          <w:b w:val="0"/>
+          <w:bCs/>
+          <w:color w:val="000000" w:themeColor="text1"/>
+          <w:sz w:val="28"/>
+          <w:szCs w:val="28"/>
+          <w:lang w:val="en-US"/>
+          <w14:textFill>
+            <w14:solidFill>
+              <w14:schemeClr w14:val="tx1"/>
+            </w14:solidFill>
+          </w14:textFill>
+        </w:rPr>
+        <w:t xml:space="preserve"> @Input(</w:t>
+      </w:r>
+      <w:r>
+        <w:rPr>
+          <w:rFonts w:hint="default"/>
+          <w:b/>
+          <w:bCs w:val="0"/>
+          <w:color w:val="000000" w:themeColor="text1"/>
+          <w:sz w:val="28"/>
+          <w:szCs w:val="28"/>
+          <w:lang w:val="en-US"/>
+          <w14:textFill>
+            <w14:solidFill>
+              <w14:schemeClr w14:val="tx1"/>
+            </w14:solidFill>
+          </w14:textFill>
+        </w:rPr>
+        <w:t>username</w:t>
+      </w:r>
+      <w:r>
+        <w:rPr>
+          <w:rFonts w:hint="default"/>
+          <w:b w:val="0"/>
+          <w:bCs/>
+          <w:color w:val="000000" w:themeColor="text1"/>
+          <w:sz w:val="28"/>
+          <w:szCs w:val="28"/>
+          <w:lang w:val="en-US"/>
+          <w14:textFill>
+            <w14:solidFill>
+              <w14:schemeClr w14:val="tx1"/>
+            </w14:solidFill>
+          </w14:textFill>
+        </w:rPr>
+        <w:t>) name:string - Alias to the component field which can be used outside the component.</w:t>
+      </w:r>
+    </w:p>
+    <w:p>
+      <w:pPr>
+        <w:numPr>
+          <w:numId w:val="0"/>
+        </w:numPr>
+        <w:rPr>
+          <w:rFonts w:hint="default"/>
+          <w:b w:val="0"/>
+          <w:bCs/>
+          <w:color w:val="000000" w:themeColor="text1"/>
+          <w:sz w:val="28"/>
+          <w:szCs w:val="28"/>
+          <w:lang w:val="en-US"/>
+          <w14:textFill>
+            <w14:solidFill>
+              <w14:schemeClr w14:val="tx1"/>
+            </w14:solidFill>
+          </w14:textFill>
+        </w:rPr>
+      </w:pPr>
+    </w:p>
+    <w:p>
+      <w:pPr>
+        <w:numPr>
+          <w:numId w:val="0"/>
+        </w:numPr>
+        <w:rPr>
+          <w:rFonts w:hint="default"/>
+          <w:b w:val="0"/>
+          <w:bCs/>
+          <w:color w:val="000000" w:themeColor="text1"/>
+          <w:sz w:val="28"/>
+          <w:szCs w:val="28"/>
+          <w:lang w:val="en-US"/>
+          <w14:textFill>
+            <w14:solidFill>
+              <w14:schemeClr w14:val="tx1"/>
+            </w14:solidFill>
+          </w14:textFill>
+        </w:rPr>
+      </w:pPr>
+    </w:p>
+    <w:p>
+      <w:pPr>
+        <w:numPr>
+          <w:numId w:val="0"/>
+        </w:numPr>
+        <w:rPr>
+          <w:rFonts w:hint="default"/>
+          <w:b w:val="0"/>
+          <w:bCs/>
+          <w:color w:val="000000" w:themeColor="text1"/>
+          <w:sz w:val="28"/>
+          <w:szCs w:val="28"/>
+          <w:lang w:val="en-US"/>
+          <w14:textFill>
+            <w14:solidFill>
+              <w14:schemeClr w14:val="tx1"/>
+            </w14:solidFill>
+          </w14:textFill>
+        </w:rPr>
+      </w:pPr>
+    </w:p>
+    <w:p>
+      <w:pPr>
+        <w:numPr>
+          <w:numId w:val="0"/>
+        </w:numPr>
+        <w:rPr>
+          <w:rFonts w:hint="default"/>
+          <w:b/>
+          <w:bCs w:val="0"/>
+          <w:color w:val="000000" w:themeColor="text1"/>
+          <w:sz w:val="28"/>
+          <w:szCs w:val="28"/>
+          <w:lang w:val="en-US"/>
+          <w14:textFill>
+            <w14:solidFill>
+              <w14:schemeClr w14:val="tx1"/>
+            </w14:solidFill>
+          </w14:textFill>
+        </w:rPr>
+      </w:pPr>
+      <w:r>
+        <w:rPr>
+          <w:rFonts w:hint="default"/>
+          <w:b/>
+          <w:bCs w:val="0"/>
+          <w:color w:val="000000" w:themeColor="text1"/>
+          <w:sz w:val="28"/>
+          <w:szCs w:val="28"/>
+          <w:lang w:val="en-US"/>
+          <w14:textFill>
+            <w14:solidFill>
+              <w14:schemeClr w14:val="tx1"/>
+            </w14:solidFill>
+          </w14:textFill>
+        </w:rPr>
+        <w:t>@Output()-</w:t>
+      </w:r>
+    </w:p>
+    <w:p>
+      <w:pPr>
+        <w:numPr>
+          <w:numId w:val="0"/>
+        </w:numPr>
+        <w:rPr>
+          <w:rFonts w:hint="default"/>
+          <w:b/>
+          <w:bCs w:val="0"/>
+          <w:color w:val="000000" w:themeColor="text1"/>
+          <w:sz w:val="28"/>
+          <w:szCs w:val="28"/>
+          <w:lang w:val="en-US"/>
+          <w14:textFill>
+            <w14:solidFill>
+              <w14:schemeClr w14:val="tx1"/>
+            </w14:solidFill>
+          </w14:textFill>
+        </w:rPr>
+      </w:pPr>
+      <w:r>
+        <w:rPr>
+          <w:rFonts w:hint="default"/>
+          <w:b/>
+          <w:bCs w:val="0"/>
+          <w:color w:val="000000" w:themeColor="text1"/>
+          <w:sz w:val="28"/>
+          <w:szCs w:val="28"/>
+          <w:lang w:val="en-US"/>
+          <w14:textFill>
+            <w14:solidFill>
+              <w14:schemeClr w14:val="tx1"/>
+            </w14:solidFill>
+          </w14:textFill>
+        </w:rPr>
+        <w:tab/>
+      </w:r>
+      <w:r>
+        <w:rPr>
+          <w:rFonts w:hint="default"/>
+          <w:b w:val="0"/>
+          <w:bCs/>
+          <w:color w:val="000000" w:themeColor="text1"/>
+          <w:sz w:val="28"/>
+          <w:szCs w:val="28"/>
+          <w:lang w:val="en-US"/>
+          <w14:textFill>
+            <w14:solidFill>
+              <w14:schemeClr w14:val="tx1"/>
+            </w14:solidFill>
+          </w14:textFill>
+        </w:rPr>
+        <w:t>To make the childs event accessible or listenable from the parent element using</w:t>
+      </w:r>
+      <w:r>
+        <w:rPr>
+          <w:rFonts w:hint="default"/>
+          <w:b/>
+          <w:bCs w:val="0"/>
+          <w:color w:val="000000" w:themeColor="text1"/>
+          <w:sz w:val="28"/>
+          <w:szCs w:val="28"/>
+          <w:lang w:val="en-US"/>
+          <w14:textFill>
+            <w14:solidFill>
+              <w14:schemeClr w14:val="tx1"/>
+            </w14:solidFill>
+          </w14:textFill>
+        </w:rPr>
+        <w:t xml:space="preserve"> @output.</w:t>
+      </w:r>
+    </w:p>
+    <w:p>
+      <w:pPr>
+        <w:numPr>
+          <w:numId w:val="0"/>
+        </w:numPr>
+        <w:rPr>
+          <w:rFonts w:hint="default"/>
+          <w:b w:val="0"/>
+          <w:bCs/>
+          <w:color w:val="000000" w:themeColor="text1"/>
+          <w:sz w:val="28"/>
+          <w:szCs w:val="28"/>
+          <w:lang w:val="en-US"/>
+          <w14:textFill>
+            <w14:solidFill>
+              <w14:schemeClr w14:val="tx1"/>
+            </w14:solidFill>
+          </w14:textFill>
+        </w:rPr>
+      </w:pPr>
+    </w:p>
+    <w:p>
+      <w:pPr>
+        <w:numPr>
+          <w:numId w:val="0"/>
+        </w:numPr>
+        <w:rPr>
+          <w:rFonts w:hint="default"/>
+          <w:b/>
+          <w:bCs w:val="0"/>
+          <w:color w:val="000000" w:themeColor="text1"/>
+          <w:sz w:val="28"/>
+          <w:szCs w:val="28"/>
+          <w:lang w:val="en-US"/>
+          <w14:textFill>
+            <w14:solidFill>
+              <w14:schemeClr w14:val="tx1"/>
+            </w14:solidFill>
+          </w14:textFill>
+        </w:rPr>
+      </w:pPr>
+      <w:r>
+        <w:rPr>
+          <w:rFonts w:hint="default"/>
+          <w:b/>
+          <w:bCs w:val="0"/>
+          <w:color w:val="000000" w:themeColor="text1"/>
+          <w:sz w:val="28"/>
+          <w:szCs w:val="28"/>
+          <w:lang w:val="en-US"/>
+          <w14:textFill>
+            <w14:solidFill>
+              <w14:schemeClr w14:val="tx1"/>
+            </w14:solidFill>
+          </w14:textFill>
+        </w:rPr>
+        <w:t>E.g. in child -</w:t>
+      </w:r>
       <w:bookmarkStart w:id="0" w:name="_GoBack"/>
       <w:bookmarkEnd w:id="0"/>
+      <w:r>
+        <w:rPr>
+          <w:rFonts w:hint="default"/>
+          <w:b/>
+          <w:bCs w:val="0"/>
+          <w:color w:val="000000" w:themeColor="text1"/>
+          <w:sz w:val="28"/>
+          <w:szCs w:val="28"/>
+          <w:lang w:val="en-US"/>
+          <w14:textFill>
+            <w14:solidFill>
+              <w14:schemeClr w14:val="tx1"/>
+            </w14:solidFill>
+          </w14:textFill>
+        </w:rPr>
+        <w:t xml:space="preserve"> @Output() myEvent =new eventEmitter&lt;{‘name’:string,’age’:number}&gt;();</w:t>
+      </w:r>
     </w:p>
     <w:sectPr>
       <w:pgSz w:w="11906" w:h="16838"/>

</xml_diff>